<commit_message>
update document for hydrant
</commit_message>
<xml_diff>
--- a/给排水/消火栓与灭火器/消火栓与灭火器-技术需求.docx
+++ b/给排水/消火栓与灭火器/消火栓与灭火器-技术需求.docx
@@ -7,7 +7,6 @@
         <w:ind w:firstLine="0"/>
         <w:jc w:val="center"/>
         <w:rPr>
-          <w:rFonts w:hint="eastAsia"/>
           <w:b/>
           <w:sz w:val="36"/>
         </w:rPr>
@@ -20,32 +19,925 @@
         </w:rPr>
         <w:t>消火栓与灭火器-技术合作需求</w:t>
       </w:r>
+    </w:p>
+    <w:p>
+      <w:pPr>
+        <w:pStyle w:val="1"/>
+      </w:pPr>
+      <w:r>
+        <w:rPr>
+          <w:rFonts w:hint="eastAsia"/>
+        </w:rPr>
+        <w:t>技术内容</w:t>
+      </w:r>
+    </w:p>
+    <w:p>
+      <w:r>
+        <w:rPr>
+          <w:rFonts w:hint="eastAsia"/>
+        </w:rPr>
+        <w:t>整个项目可以划分成四</w:t>
+      </w:r>
+      <w:r>
+        <w:rPr>
+          <w:rFonts w:hint="eastAsia"/>
+        </w:rPr>
+        <w:t>个部分</w:t>
+      </w:r>
+    </w:p>
+    <w:p>
+      <w:pPr>
+        <w:pStyle w:val="2"/>
+      </w:pPr>
+      <w:r>
+        <w:rPr>
+          <w:rFonts w:hint="eastAsia"/>
+        </w:rPr>
+        <w:t>数据识别</w:t>
+      </w:r>
+    </w:p>
+    <w:p>
+      <w:r>
+        <w:rPr>
+          <w:rFonts w:hint="eastAsia"/>
+        </w:rPr>
+        <w:t>这一部分的主要内容是从CAD图纸中（可以暂时只考虑天华</w:t>
+      </w:r>
+      <w:r>
+        <w:rPr>
+          <w:rFonts w:hint="eastAsia"/>
+        </w:rPr>
+        <w:t>图纸</w:t>
+      </w:r>
+      <w:r>
+        <w:rPr>
+          <w:rFonts w:hint="eastAsia"/>
+        </w:rPr>
+        <w:t>），提取出建筑信息包括</w:t>
+      </w:r>
+    </w:p>
+    <w:p>
+      <w:pPr>
+        <w:pStyle w:val="a0"/>
+        <w:numPr>
+          <w:ilvl w:val="1"/>
+          <w:numId w:val="1"/>
+        </w:numPr>
+        <w:ind w:firstLineChars="0"/>
+      </w:pPr>
+      <w:r>
+        <w:rPr>
+          <w:rFonts w:hint="eastAsia"/>
+        </w:rPr>
+        <w:t>空间</w:t>
+      </w:r>
+      <w:r>
+        <w:rPr>
+          <w:rFonts w:hint="eastAsia"/>
+        </w:rPr>
+        <w:t>信息</w:t>
+      </w:r>
+      <w:r>
+        <w:rPr>
+          <w:rFonts w:hint="eastAsia"/>
+        </w:rPr>
+        <w:t>（例如厨房，卧室，客厅等）</w:t>
+      </w:r>
+    </w:p>
+    <w:p>
+      <w:pPr>
+        <w:pStyle w:val="a0"/>
+        <w:numPr>
+          <w:ilvl w:val="1"/>
+          <w:numId w:val="1"/>
+        </w:numPr>
+        <w:ind w:firstLineChars="0"/>
+      </w:pPr>
+      <w:r>
+        <w:rPr>
+          <w:rFonts w:hint="eastAsia"/>
+        </w:rPr>
+        <w:t>墙</w:t>
+      </w:r>
+      <w:r>
+        <w:rPr>
+          <w:rFonts w:hint="eastAsia"/>
+        </w:rPr>
+        <w:t>/剪力墙</w:t>
+      </w:r>
+    </w:p>
+    <w:p>
+      <w:pPr>
+        <w:pStyle w:val="a0"/>
+        <w:numPr>
+          <w:ilvl w:val="1"/>
+          <w:numId w:val="1"/>
+        </w:numPr>
+        <w:ind w:firstLineChars="0"/>
+      </w:pPr>
+      <w:r>
+        <w:rPr>
+          <w:rFonts w:hint="eastAsia"/>
+        </w:rPr>
+        <w:t>门</w:t>
+      </w:r>
+      <w:r>
+        <w:rPr>
+          <w:rFonts w:hint="eastAsia"/>
+        </w:rPr>
+        <w:t>洞</w:t>
+      </w:r>
+    </w:p>
+    <w:p>
+      <w:pPr>
+        <w:pStyle w:val="a0"/>
+        <w:numPr>
+          <w:ilvl w:val="1"/>
+          <w:numId w:val="1"/>
+        </w:numPr>
+        <w:ind w:firstLineChars="0"/>
+      </w:pPr>
+      <w:r>
+        <w:rPr>
+          <w:rFonts w:hint="eastAsia"/>
+        </w:rPr>
+        <w:t>门扇</w:t>
+      </w:r>
+    </w:p>
+    <w:p>
+      <w:pPr>
+        <w:pStyle w:val="a0"/>
+        <w:numPr>
+          <w:ilvl w:val="1"/>
+          <w:numId w:val="1"/>
+        </w:numPr>
+        <w:ind w:firstLineChars="0"/>
+      </w:pPr>
+      <w:r>
+        <w:rPr>
+          <w:rFonts w:hint="eastAsia"/>
+        </w:rPr>
+        <w:t>柱</w:t>
+      </w:r>
+    </w:p>
+    <w:p>
+      <w:pPr>
+        <w:pStyle w:val="a0"/>
+        <w:numPr>
+          <w:ilvl w:val="1"/>
+          <w:numId w:val="1"/>
+        </w:numPr>
+        <w:ind w:firstLineChars="0"/>
+      </w:pPr>
+      <w:r>
+        <w:rPr>
+          <w:rFonts w:hint="eastAsia"/>
+        </w:rPr>
+        <w:t>消火栓/灭火器</w:t>
+      </w:r>
+    </w:p>
+    <w:p>
+      <w:pPr>
+        <w:pStyle w:val="2"/>
+      </w:pPr>
+      <w:r>
+        <w:rPr>
+          <w:rFonts w:hint="eastAsia"/>
+        </w:rPr>
+        <w:t>空间</w:t>
+      </w:r>
+      <w:r>
+        <w:rPr>
+          <w:rFonts w:hint="eastAsia"/>
+        </w:rPr>
+        <w:t>的联通关系</w:t>
+      </w:r>
+      <w:r>
+        <w:rPr>
+          <w:rFonts w:hint="eastAsia"/>
+        </w:rPr>
+        <w:t>分析</w:t>
+      </w:r>
+    </w:p>
+    <w:p>
+      <w:pPr>
+        <w:pStyle w:val="a0"/>
+        <w:numPr>
+          <w:ilvl w:val="0"/>
+          <w:numId w:val="5"/>
+        </w:numPr>
+        <w:ind w:firstLineChars="0"/>
+      </w:pPr>
+      <w:r>
+        <w:rPr>
+          <w:rFonts w:hint="eastAsia"/>
+        </w:rPr>
+        <w:t>空间由封闭的多段线构成。空间与空间之间</w:t>
+      </w:r>
+      <w:r>
+        <w:rPr>
+          <w:rFonts w:hint="eastAsia"/>
+        </w:rPr>
+        <w:t>有墙</w:t>
+      </w:r>
+      <w:r>
+        <w:rPr>
+          <w:rFonts w:hint="eastAsia"/>
+        </w:rPr>
+        <w:t>，</w:t>
+      </w:r>
+      <w:r>
+        <w:rPr>
+          <w:rFonts w:hint="eastAsia"/>
+        </w:rPr>
+        <w:t>所以</w:t>
+      </w:r>
+      <w:r>
+        <w:rPr>
+          <w:rFonts w:hint="eastAsia"/>
+        </w:rPr>
+        <w:t>他们不会重叠。</w:t>
+      </w:r>
+    </w:p>
+    <w:p>
+      <w:pPr>
+        <w:pStyle w:val="a0"/>
+        <w:numPr>
+          <w:ilvl w:val="1"/>
+          <w:numId w:val="5"/>
+        </w:numPr>
+        <w:ind w:firstLineChars="0"/>
+      </w:pPr>
+      <w:r>
+        <w:rPr>
+          <w:rFonts w:hint="eastAsia"/>
+        </w:rPr>
+        <w:t>空间的轮廓线为空间的“内”轮廓线</w:t>
+      </w:r>
+      <w:r>
+        <w:rPr>
+          <w:rFonts w:hint="eastAsia"/>
+        </w:rPr>
+        <w:t>。</w:t>
+      </w:r>
+    </w:p>
+    <w:p>
+      <w:pPr>
+        <w:pStyle w:val="a0"/>
+        <w:numPr>
+          <w:ilvl w:val="1"/>
+          <w:numId w:val="5"/>
+        </w:numPr>
+        <w:ind w:firstLineChars="0"/>
+      </w:pPr>
+      <w:r>
+        <w:rPr>
+          <w:rFonts w:hint="eastAsia"/>
+        </w:rPr>
+        <w:t>空间</w:t>
+      </w:r>
+      <w:r>
+        <w:rPr>
+          <w:rFonts w:hint="eastAsia"/>
+        </w:rPr>
+        <w:t>是“可配置”的，即我们可以动态配置那些空间参与到空间联通关系分析，</w:t>
+      </w:r>
+      <w:r>
+        <w:rPr>
+          <w:rFonts w:hint="eastAsia"/>
+        </w:rPr>
+        <w:t>那些空间可以被“忽略”。</w:t>
+      </w:r>
+    </w:p>
+    <w:p>
+      <w:pPr>
+        <w:pStyle w:val="a0"/>
+        <w:numPr>
+          <w:ilvl w:val="1"/>
+          <w:numId w:val="5"/>
+        </w:numPr>
+        <w:ind w:firstLineChars="0"/>
+      </w:pPr>
+      <w:r>
+        <w:rPr>
+          <w:rFonts w:hint="eastAsia"/>
+        </w:rPr>
+        <w:t>空间</w:t>
+      </w:r>
+      <w:r>
+        <w:rPr>
+          <w:rFonts w:hint="eastAsia"/>
+        </w:rPr>
+        <w:t>最常用的属性为：“</w:t>
+      </w:r>
+      <w:r>
+        <w:rPr>
+          <w:rFonts w:hint="eastAsia"/>
+        </w:rPr>
+        <w:t>公有/</w:t>
+      </w:r>
+      <w:r>
+        <w:rPr>
+          <w:rFonts w:hint="eastAsia"/>
+        </w:rPr>
+        <w:t>私有”</w:t>
+      </w:r>
+      <w:r>
+        <w:rPr>
+          <w:rFonts w:hint="eastAsia"/>
+        </w:rPr>
+        <w:t>：</w:t>
+      </w:r>
+    </w:p>
+    <w:p>
+      <w:pPr>
+        <w:pStyle w:val="a0"/>
+        <w:numPr>
+          <w:ilvl w:val="2"/>
+          <w:numId w:val="5"/>
+        </w:numPr>
+        <w:ind w:firstLineChars="0"/>
+      </w:pPr>
+      <w:r>
+        <w:rPr>
+          <w:rFonts w:hint="eastAsia"/>
+        </w:rPr>
+        <w:t>公有空间内的消火栓可以保护其他空间</w:t>
+      </w:r>
+      <w:r>
+        <w:rPr>
+          <w:rFonts w:hint="eastAsia"/>
+        </w:rPr>
+        <w:t>（公有或私有）</w:t>
+      </w:r>
+    </w:p>
+    <w:p>
+      <w:pPr>
+        <w:pStyle w:val="a0"/>
+        <w:numPr>
+          <w:ilvl w:val="2"/>
+          <w:numId w:val="5"/>
+        </w:numPr>
+        <w:ind w:firstLineChars="0"/>
+        <w:rPr>
+          <w:rFonts w:hint="eastAsia"/>
+        </w:rPr>
+      </w:pPr>
+      <w:r>
+        <w:rPr>
+          <w:rFonts w:hint="eastAsia"/>
+        </w:rPr>
+        <w:t>私有空间只能保护和它有门直接连接的私有空间（或子空间）</w:t>
+      </w:r>
+    </w:p>
+    <w:p>
+      <w:pPr>
+        <w:pStyle w:val="a0"/>
+        <w:numPr>
+          <w:ilvl w:val="0"/>
+          <w:numId w:val="5"/>
+        </w:numPr>
+        <w:ind w:firstLineChars="0"/>
+      </w:pPr>
+      <w:r>
+        <w:rPr>
+          <w:rFonts w:hint="eastAsia"/>
+        </w:rPr>
+        <w:t>消火栓</w:t>
+      </w:r>
+      <w:r>
+        <w:rPr>
+          <w:rFonts w:hint="eastAsia"/>
+        </w:rPr>
+        <w:t>/灭火器</w:t>
+      </w:r>
+      <w:r>
+        <w:rPr>
+          <w:rFonts w:hint="eastAsia"/>
+        </w:rPr>
+        <w:t>位置</w:t>
+      </w:r>
+    </w:p>
+    <w:p>
+      <w:pPr>
+        <w:pStyle w:val="a0"/>
+        <w:numPr>
+          <w:ilvl w:val="1"/>
+          <w:numId w:val="5"/>
+        </w:numPr>
+        <w:ind w:firstLineChars="0"/>
+      </w:pPr>
+      <w:r>
+        <w:rPr>
+          <w:rFonts w:hint="eastAsia"/>
+        </w:rPr>
+        <w:t>位于某个空间内部</w:t>
+      </w:r>
+    </w:p>
+    <w:p>
+      <w:pPr>
+        <w:pStyle w:val="a0"/>
+        <w:numPr>
+          <w:ilvl w:val="1"/>
+          <w:numId w:val="5"/>
+        </w:numPr>
+        <w:ind w:firstLineChars="0"/>
+      </w:pPr>
+      <w:r>
+        <w:rPr>
+          <w:rFonts w:hint="eastAsia"/>
+        </w:rPr>
+        <w:t>位于所有空间外部</w:t>
+      </w:r>
+    </w:p>
+    <w:p>
+      <w:pPr>
+        <w:pStyle w:val="a0"/>
+        <w:numPr>
+          <w:ilvl w:val="0"/>
+          <w:numId w:val="5"/>
+        </w:numPr>
+        <w:ind w:firstLineChars="0"/>
+      </w:pPr>
+      <w:r>
+        <w:rPr>
+          <w:rFonts w:hint="eastAsia"/>
+        </w:rPr>
+        <w:t>空间存在子空间的情况：</w:t>
+      </w:r>
+    </w:p>
+    <w:p>
+      <w:pPr>
+        <w:pStyle w:val="a0"/>
+        <w:numPr>
+          <w:ilvl w:val="1"/>
+          <w:numId w:val="5"/>
+        </w:numPr>
+        <w:ind w:firstLineChars="0"/>
+      </w:pPr>
+      <w:r>
+        <w:rPr>
+          <w:rFonts w:hint="eastAsia"/>
+        </w:rPr>
+        <w:t>子空间相当于</w:t>
+      </w:r>
+      <w:r>
+        <w:rPr>
+          <w:rFonts w:hint="eastAsia"/>
+        </w:rPr>
+        <w:t>其父空间的“洞”</w:t>
+      </w:r>
+    </w:p>
+    <w:p>
+      <w:pPr>
+        <w:pStyle w:val="a0"/>
+        <w:numPr>
+          <w:ilvl w:val="1"/>
+          <w:numId w:val="5"/>
+        </w:numPr>
+        <w:ind w:firstLineChars="0"/>
+      </w:pPr>
+      <w:r>
+        <w:rPr>
+          <w:rFonts w:hint="eastAsia"/>
+        </w:rPr>
+        <w:t>子空间可能被认为是“障碍物”，也可以通过门和其父空间联通</w:t>
+      </w:r>
+    </w:p>
+    <w:p>
+      <w:pPr>
+        <w:pStyle w:val="a0"/>
+        <w:numPr>
+          <w:ilvl w:val="0"/>
+          <w:numId w:val="5"/>
+        </w:numPr>
+        <w:ind w:firstLineChars="0"/>
+        <w:rPr>
+          <w:color w:val="FF0000"/>
+        </w:rPr>
+      </w:pPr>
+      <w:r>
+        <w:rPr>
+          <w:rFonts w:hint="eastAsia"/>
+          <w:color w:val="FF0000"/>
+        </w:rPr>
+        <w:t>跨楼层空间的联通关系</w:t>
+      </w:r>
+    </w:p>
+    <w:p>
+      <w:pPr>
+        <w:pStyle w:val="a0"/>
+        <w:numPr>
+          <w:ilvl w:val="1"/>
+          <w:numId w:val="5"/>
+        </w:numPr>
+        <w:ind w:firstLineChars="0"/>
+        <w:rPr>
+          <w:color w:val="FF0000"/>
+        </w:rPr>
+      </w:pPr>
+      <w:r>
+        <w:rPr>
+          <w:rFonts w:hint="eastAsia"/>
+          <w:color w:val="FF0000"/>
+        </w:rPr>
+        <w:t>楼层和楼层之间的空间联通是通过空间内的一个“洞”</w:t>
+      </w:r>
+      <w:r>
+        <w:rPr>
+          <w:rFonts w:hint="eastAsia"/>
+          <w:color w:val="FF0000"/>
+        </w:rPr>
+        <w:t>联通的。</w:t>
+      </w:r>
+      <w:r>
+        <w:rPr>
+          <w:rFonts w:hint="eastAsia"/>
+          <w:color w:val="FF0000"/>
+        </w:rPr>
+        <w:t>即在某个楼层空间内有一个“洞”，</w:t>
+      </w:r>
+      <w:r>
+        <w:rPr>
+          <w:rFonts w:hint="eastAsia"/>
+          <w:color w:val="FF0000"/>
+        </w:rPr>
+        <w:t>在另外一个楼层空间内</w:t>
+      </w:r>
+      <w:r>
+        <w:rPr>
+          <w:rFonts w:hint="eastAsia"/>
+          <w:color w:val="FF0000"/>
+        </w:rPr>
+        <w:t>有一个与之匹配的“洞”。通过匹配的洞所在的楼层</w:t>
+      </w:r>
+      <w:r>
+        <w:rPr>
+          <w:rFonts w:hint="eastAsia"/>
+          <w:color w:val="FF0000"/>
+        </w:rPr>
+        <w:t>确定跨楼层的联通。</w:t>
+      </w:r>
+    </w:p>
+    <w:p>
+      <w:pPr>
+        <w:pStyle w:val="a0"/>
+        <w:numPr>
+          <w:ilvl w:val="1"/>
+          <w:numId w:val="5"/>
+        </w:numPr>
+        <w:ind w:firstLineChars="0"/>
+        <w:rPr>
+          <w:rFonts w:hint="eastAsia"/>
+          <w:color w:val="FF0000"/>
+        </w:rPr>
+      </w:pPr>
+      <w:r>
+        <w:rPr>
+          <w:rFonts w:hint="eastAsia"/>
+          <w:color w:val="FF0000"/>
+        </w:rPr>
+        <w:t>楼层与楼层之间的联通有距离</w:t>
+      </w:r>
+      <w:r>
+        <w:rPr>
+          <w:rFonts w:hint="eastAsia"/>
+          <w:color w:val="FF0000"/>
+        </w:rPr>
+        <w:t>损耗，在计算是需要减去跨楼层损耗</w:t>
+      </w:r>
       <w:bookmarkStart w:id="0" w:name="_GoBack"/>
       <w:bookmarkEnd w:id="0"/>
     </w:p>
     <w:p>
       <w:pPr>
-        <w:pStyle w:val="1"/>
-      </w:pPr>
-      <w:r>
-        <w:rPr>
-          <w:rFonts w:hint="eastAsia"/>
-        </w:rPr>
-        <w:t>技术内容</w:t>
-      </w:r>
-    </w:p>
-    <w:p>
-      <w:r>
-        <w:rPr>
-          <w:rFonts w:hint="eastAsia"/>
-        </w:rPr>
-        <w:t>整个项目可以划分成四</w:t>
-      </w:r>
-      <w:r>
-        <w:rPr>
-          <w:rFonts w:hint="eastAsia"/>
-        </w:rPr>
-        <w:t>个部分</w:t>
+        <w:pStyle w:val="a0"/>
+        <w:numPr>
+          <w:ilvl w:val="0"/>
+          <w:numId w:val="5"/>
+        </w:numPr>
+        <w:ind w:firstLineChars="0"/>
+      </w:pPr>
+      <w:r>
+        <w:rPr>
+          <w:rFonts w:hint="eastAsia"/>
+        </w:rPr>
+        <w:t>建立空间的</w:t>
+      </w:r>
+      <w:r>
+        <w:rPr>
+          <w:rFonts w:hint="eastAsia"/>
+        </w:rPr>
+        <w:t>联通关系</w:t>
+      </w:r>
+      <w:r>
+        <w:rPr>
+          <w:rFonts w:hint="eastAsia"/>
+        </w:rPr>
+        <w:t>，</w:t>
+      </w:r>
+      <w:r>
+        <w:rPr>
+          <w:rFonts w:hint="eastAsia"/>
+        </w:rPr>
+        <w:t>需要</w:t>
+      </w:r>
+      <w:r>
+        <w:rPr>
+          <w:rFonts w:hint="eastAsia"/>
+        </w:rPr>
+        <w:t>考虑</w:t>
+      </w:r>
+      <w:r>
+        <w:rPr>
+          <w:rFonts w:hint="eastAsia"/>
+          <w:b/>
+          <w:color w:val="FF0000"/>
+        </w:rPr>
+        <w:t>门</w:t>
+      </w:r>
+      <w:r>
+        <w:rPr>
+          <w:rFonts w:hint="eastAsia"/>
+          <w:b/>
+          <w:color w:val="FF0000"/>
+        </w:rPr>
+        <w:t>洞</w:t>
+      </w:r>
+      <w:r>
+        <w:rPr>
+          <w:rFonts w:hint="eastAsia"/>
+        </w:rPr>
+        <w:t>对联通关系的影响，不考虑</w:t>
+      </w:r>
+      <w:r>
+        <w:rPr>
+          <w:rFonts w:hint="eastAsia"/>
+          <w:b/>
+          <w:color w:val="FF0000"/>
+        </w:rPr>
+        <w:t>窗户</w:t>
+      </w:r>
+      <w:r>
+        <w:rPr>
+          <w:rFonts w:hint="eastAsia"/>
+        </w:rPr>
+        <w:t>对联通关系的影响。</w:t>
+      </w:r>
+    </w:p>
+    <w:p>
+      <w:pPr>
+        <w:pStyle w:val="a0"/>
+        <w:numPr>
+          <w:ilvl w:val="1"/>
+          <w:numId w:val="5"/>
+        </w:numPr>
+        <w:ind w:firstLineChars="0"/>
+      </w:pPr>
+      <w:r>
+        <w:rPr>
+          <w:rFonts w:hint="eastAsia"/>
+        </w:rPr>
+        <w:t>门</w:t>
+      </w:r>
+      <w:r>
+        <w:rPr>
+          <w:rFonts w:hint="eastAsia"/>
+        </w:rPr>
+        <w:t>洞</w:t>
+      </w:r>
+      <w:r>
+        <w:rPr>
+          <w:rFonts w:hint="eastAsia"/>
+        </w:rPr>
+        <w:t>对联通性的影响是“可配置”的，即我们可以动态配置门的关闭状态，从而影响空间的联通关系</w:t>
+      </w:r>
+    </w:p>
+    <w:p>
+      <w:pPr>
+        <w:pStyle w:val="a0"/>
+        <w:numPr>
+          <w:ilvl w:val="1"/>
+          <w:numId w:val="5"/>
+        </w:numPr>
+        <w:ind w:firstLineChars="0"/>
+      </w:pPr>
+      <w:r>
+        <w:rPr>
+          <w:rFonts w:hint="eastAsia"/>
+        </w:rPr>
+        <w:lastRenderedPageBreak/>
+        <w:t>可以通过门</w:t>
+      </w:r>
+      <w:r>
+        <w:rPr>
+          <w:rFonts w:hint="eastAsia"/>
+        </w:rPr>
+        <w:t>洞</w:t>
+      </w:r>
+      <w:r>
+        <w:rPr>
+          <w:rFonts w:hint="eastAsia"/>
+        </w:rPr>
+        <w:t>的“方向性”</w:t>
+      </w:r>
+      <w:r>
+        <w:rPr>
+          <w:rFonts w:hint="eastAsia"/>
+        </w:rPr>
+        <w:t>来表达</w:t>
+      </w:r>
+      <w:r>
+        <w:rPr>
+          <w:rFonts w:hint="eastAsia"/>
+        </w:rPr>
+        <w:t>空间联通关系的“单向性”</w:t>
+      </w:r>
+      <w:r>
+        <w:tab/>
+      </w:r>
+      <w:r>
+        <w:rPr>
+          <w:rFonts w:hint="eastAsia"/>
+        </w:rPr>
+        <w:t>，用来描述</w:t>
+      </w:r>
+      <w:r>
+        <w:rPr>
+          <w:rFonts w:hint="eastAsia"/>
+        </w:rPr>
+        <w:t>空间的联通关系（单向，双向）</w:t>
+      </w:r>
+    </w:p>
+    <w:p>
+      <w:pPr>
+        <w:pStyle w:val="a0"/>
+        <w:numPr>
+          <w:ilvl w:val="0"/>
+          <w:numId w:val="5"/>
+        </w:numPr>
+        <w:ind w:firstLineChars="0"/>
+      </w:pPr>
+      <w:r>
+        <w:rPr>
+          <w:rFonts w:hint="eastAsia"/>
+        </w:rPr>
+        <w:t>门扇，</w:t>
+      </w:r>
+      <w:r>
+        <w:rPr>
+          <w:rFonts w:hint="eastAsia"/>
+        </w:rPr>
+        <w:t>作为</w:t>
+      </w:r>
+      <w:r>
+        <w:rPr>
+          <w:rFonts w:hint="eastAsia"/>
+        </w:rPr>
+        <w:t>“阻碍物”来考虑</w:t>
+      </w:r>
+    </w:p>
+    <w:p>
+      <w:pPr>
+        <w:pStyle w:val="a0"/>
+        <w:numPr>
+          <w:ilvl w:val="1"/>
+          <w:numId w:val="5"/>
+        </w:numPr>
+        <w:ind w:firstLineChars="0"/>
+        <w:rPr>
+          <w:rFonts w:hint="eastAsia"/>
+        </w:rPr>
+      </w:pPr>
+      <w:r>
+        <w:rPr>
+          <w:rFonts w:hint="eastAsia"/>
+        </w:rPr>
+        <w:t>门扇</w:t>
+      </w:r>
+      <w:r>
+        <w:rPr>
+          <w:rFonts w:hint="eastAsia"/>
+        </w:rPr>
+        <w:t>由封闭的多段线构成</w:t>
+      </w:r>
+    </w:p>
+    <w:p>
+      <w:pPr>
+        <w:pStyle w:val="a0"/>
+        <w:numPr>
+          <w:ilvl w:val="0"/>
+          <w:numId w:val="5"/>
+        </w:numPr>
+        <w:ind w:firstLineChars="0"/>
+      </w:pPr>
+      <w:r>
+        <w:rPr>
+          <w:rFonts w:hint="eastAsia"/>
+        </w:rPr>
+        <w:t>孤立</w:t>
+      </w:r>
+      <w:r>
+        <w:rPr>
+          <w:rFonts w:hint="eastAsia"/>
+        </w:rPr>
+        <w:t>柱，在空间内部，</w:t>
+      </w:r>
+      <w:r>
+        <w:rPr>
+          <w:rFonts w:hint="eastAsia"/>
+        </w:rPr>
+        <w:t>作为“</w:t>
+      </w:r>
+      <w:r>
+        <w:rPr>
+          <w:rFonts w:hint="eastAsia"/>
+        </w:rPr>
+        <w:t>阻碍物</w:t>
+      </w:r>
+      <w:r>
+        <w:rPr>
+          <w:rFonts w:hint="eastAsia"/>
+        </w:rPr>
+        <w:t>”来考虑</w:t>
+      </w:r>
+    </w:p>
+    <w:p>
+      <w:pPr>
+        <w:pStyle w:val="a0"/>
+        <w:numPr>
+          <w:ilvl w:val="1"/>
+          <w:numId w:val="5"/>
+        </w:numPr>
+        <w:ind w:firstLineChars="0"/>
+      </w:pPr>
+      <w:r>
+        <w:rPr>
+          <w:rFonts w:hint="eastAsia"/>
+        </w:rPr>
+        <w:t>柱子由</w:t>
+      </w:r>
+      <w:r>
+        <w:rPr>
+          <w:rFonts w:hint="eastAsia"/>
+        </w:rPr>
+        <w:t>封闭的多段线构成</w:t>
+      </w:r>
+    </w:p>
+    <w:p>
+      <w:pPr>
+        <w:pStyle w:val="a0"/>
+        <w:numPr>
+          <w:ilvl w:val="0"/>
+          <w:numId w:val="5"/>
+        </w:numPr>
+        <w:ind w:firstLineChars="0"/>
+      </w:pPr>
+      <w:r>
+        <w:rPr>
+          <w:rFonts w:hint="eastAsia"/>
+        </w:rPr>
+        <w:t>孤立</w:t>
+      </w:r>
+      <w:r>
+        <w:rPr>
+          <w:rFonts w:hint="eastAsia"/>
+        </w:rPr>
+        <w:t>墙/剪力墙，在空间内部，</w:t>
+      </w:r>
+      <w:r>
+        <w:rPr>
+          <w:rFonts w:hint="eastAsia"/>
+        </w:rPr>
+        <w:t>都作为</w:t>
+      </w:r>
+      <w:r>
+        <w:rPr>
+          <w:rFonts w:hint="eastAsia"/>
+        </w:rPr>
+        <w:t>“阻碍物”</w:t>
+      </w:r>
+      <w:r>
+        <w:rPr>
+          <w:rFonts w:hint="eastAsia"/>
+        </w:rPr>
+        <w:t>来考虑</w:t>
+      </w:r>
+    </w:p>
+    <w:p>
+      <w:pPr>
+        <w:pStyle w:val="a0"/>
+        <w:numPr>
+          <w:ilvl w:val="1"/>
+          <w:numId w:val="5"/>
+        </w:numPr>
+        <w:ind w:firstLineChars="0"/>
+      </w:pPr>
+      <w:r>
+        <w:rPr>
+          <w:rFonts w:hint="eastAsia"/>
+        </w:rPr>
+        <w:t>墙由封闭的多段线构成</w:t>
       </w:r>
     </w:p>
     <w:p>
@@ -56,27 +948,13 @@
         <w:rPr>
           <w:rFonts w:hint="eastAsia"/>
         </w:rPr>
-        <w:t>数据识别</w:t>
-      </w:r>
-    </w:p>
-    <w:p>
-      <w:r>
-        <w:rPr>
-          <w:rFonts w:hint="eastAsia"/>
-        </w:rPr>
-        <w:t>这一部分的主要内容是从CAD图纸中（可以暂时只考虑天华</w:t>
-      </w:r>
-      <w:r>
-        <w:rPr>
-          <w:rFonts w:hint="eastAsia"/>
-        </w:rPr>
-        <w:t>图纸</w:t>
-      </w:r>
-      <w:r>
-        <w:rPr>
-          <w:rFonts w:hint="eastAsia"/>
-        </w:rPr>
-        <w:t>），提取出建筑信息包括</w:t>
+        <w:t>算法</w:t>
+      </w:r>
+      <w:r>
+        <w:rPr>
+          <w:rFonts w:hint="eastAsia"/>
+        </w:rPr>
+        <w:t>实现</w:t>
       </w:r>
     </w:p>
     <w:p>
@@ -92,19 +970,51 @@
         <w:rPr>
           <w:rFonts w:hint="eastAsia"/>
         </w:rPr>
-        <w:t>空间</w:t>
-      </w:r>
-      <w:r>
-        <w:rPr>
-          <w:rFonts w:hint="eastAsia"/>
-        </w:rPr>
-        <w:t>信息</w:t>
-      </w:r>
-      <w:r>
-        <w:rPr>
-          <w:rFonts w:hint="eastAsia"/>
-        </w:rPr>
-        <w:t>（例如厨房，卧室，客厅等）</w:t>
+        <w:t>消火栓的保护范围包含水龙带和水龙带末端喷水共两部分</w:t>
+      </w:r>
+    </w:p>
+    <w:p>
+      <w:pPr>
+        <w:pStyle w:val="a0"/>
+        <w:numPr>
+          <w:ilvl w:val="2"/>
+          <w:numId w:val="1"/>
+        </w:numPr>
+        <w:ind w:firstLineChars="0"/>
+      </w:pPr>
+      <w:r>
+        <w:rPr>
+          <w:rFonts w:hint="eastAsia"/>
+        </w:rPr>
+        <w:t>已知</w:t>
+      </w:r>
+      <w:r>
+        <w:rPr>
+          <w:rFonts w:hint="eastAsia"/>
+        </w:rPr>
+        <w:t>水龙带可以行走的最大长度（在界面由用户指定）</w:t>
+      </w:r>
+    </w:p>
+    <w:p>
+      <w:pPr>
+        <w:pStyle w:val="a0"/>
+        <w:numPr>
+          <w:ilvl w:val="2"/>
+          <w:numId w:val="1"/>
+        </w:numPr>
+        <w:ind w:firstLineChars="0"/>
+      </w:pPr>
+      <w:r>
+        <w:rPr>
+          <w:rFonts w:hint="eastAsia"/>
+        </w:rPr>
+        <w:t>已知</w:t>
+      </w:r>
+      <w:r>
+        <w:rPr>
+          <w:rFonts w:hint="eastAsia"/>
+        </w:rPr>
+        <w:t>水柱在平面上喷射的最远距离（在界面由用户指定）</w:t>
       </w:r>
     </w:p>
     <w:p>
@@ -120,13 +1030,7 @@
         <w:rPr>
           <w:rFonts w:hint="eastAsia"/>
         </w:rPr>
-        <w:t>墙</w:t>
-      </w:r>
-      <w:r>
-        <w:rPr>
-          <w:rFonts w:hint="eastAsia"/>
-        </w:rPr>
-        <w:t>/剪力墙</w:t>
+        <w:t>水龙带可覆盖的范围应模拟人按照最短方式的真实步行确定。</w:t>
       </w:r>
     </w:p>
     <w:p>
@@ -137,930 +1041,9 @@
           <w:numId w:val="1"/>
         </w:numPr>
         <w:ind w:firstLineChars="0"/>
-      </w:pPr>
-      <w:r>
-        <w:rPr>
-          <w:rFonts w:hint="eastAsia"/>
-        </w:rPr>
-        <w:t>门</w:t>
-      </w:r>
-    </w:p>
-    <w:p>
-      <w:pPr>
-        <w:pStyle w:val="a0"/>
-        <w:numPr>
-          <w:ilvl w:val="1"/>
-          <w:numId w:val="1"/>
-        </w:numPr>
-        <w:ind w:firstLineChars="0"/>
-      </w:pPr>
-      <w:r>
-        <w:rPr>
-          <w:rFonts w:hint="eastAsia"/>
-        </w:rPr>
-        <w:t>柱</w:t>
-      </w:r>
-    </w:p>
-    <w:p>
-      <w:pPr>
-        <w:pStyle w:val="a0"/>
-        <w:numPr>
-          <w:ilvl w:val="1"/>
-          <w:numId w:val="1"/>
-        </w:numPr>
-        <w:ind w:firstLineChars="0"/>
-      </w:pPr>
-      <w:r>
-        <w:rPr>
-          <w:rFonts w:hint="eastAsia"/>
-        </w:rPr>
-        <w:t>消火栓/灭火器</w:t>
-      </w:r>
-    </w:p>
-    <w:p>
-      <w:pPr>
-        <w:pStyle w:val="2"/>
-      </w:pPr>
-      <w:r>
-        <w:rPr>
-          <w:rFonts w:hint="eastAsia"/>
-        </w:rPr>
-        <w:t>空间</w:t>
-      </w:r>
-      <w:r>
-        <w:rPr>
-          <w:rFonts w:hint="eastAsia"/>
-        </w:rPr>
-        <w:t>的联通关系</w:t>
-      </w:r>
-      <w:r>
-        <w:rPr>
-          <w:rFonts w:hint="eastAsia"/>
-        </w:rPr>
-        <w:t>分析</w:t>
-      </w:r>
-    </w:p>
-    <w:p>
-      <w:pPr>
-        <w:pStyle w:val="a0"/>
-        <w:numPr>
-          <w:ilvl w:val="0"/>
-          <w:numId w:val="5"/>
-        </w:numPr>
-        <w:ind w:firstLineChars="0"/>
-      </w:pPr>
-      <w:r>
-        <w:rPr>
-          <w:rFonts w:hint="eastAsia"/>
-        </w:rPr>
-        <w:t>空间由封闭的多段线构成。空间与空间之间</w:t>
-      </w:r>
-      <w:r>
-        <w:rPr>
-          <w:rFonts w:hint="eastAsia"/>
-        </w:rPr>
-        <w:t>有墙</w:t>
-      </w:r>
-      <w:r>
-        <w:rPr>
-          <w:rFonts w:hint="eastAsia"/>
-        </w:rPr>
-        <w:t>，</w:t>
-      </w:r>
-      <w:r>
-        <w:rPr>
-          <w:rFonts w:hint="eastAsia"/>
-        </w:rPr>
-        <w:t>所以</w:t>
-      </w:r>
-      <w:r>
-        <w:rPr>
-          <w:rFonts w:hint="eastAsia"/>
-        </w:rPr>
-        <w:t>他们不会重叠。</w:t>
-      </w:r>
-    </w:p>
-    <w:p>
-      <w:pPr>
-        <w:pStyle w:val="a0"/>
-        <w:numPr>
-          <w:ilvl w:val="1"/>
-          <w:numId w:val="5"/>
-        </w:numPr>
-        <w:ind w:firstLineChars="0"/>
-      </w:pPr>
-      <w:r>
-        <w:rPr>
-          <w:rFonts w:hint="eastAsia"/>
-        </w:rPr>
-        <w:t>空间的轮廓线为空间的“内”轮廓线</w:t>
-      </w:r>
-      <w:r>
-        <w:rPr>
-          <w:rFonts w:hint="eastAsia"/>
-        </w:rPr>
-        <w:t>，</w:t>
-      </w:r>
-      <w:r>
-        <w:rPr>
-          <w:rFonts w:hint="eastAsia"/>
-        </w:rPr>
-        <w:t>不包括墙和柱</w:t>
-      </w:r>
-      <w:r>
-        <w:rPr>
-          <w:rFonts w:hint="eastAsia"/>
-        </w:rPr>
-        <w:t>。</w:t>
-      </w:r>
-    </w:p>
-    <w:p>
-      <w:pPr>
-        <w:pStyle w:val="a0"/>
-        <w:numPr>
-          <w:ilvl w:val="1"/>
-          <w:numId w:val="5"/>
-        </w:numPr>
-        <w:ind w:firstLineChars="0"/>
-      </w:pPr>
-      <w:r>
-        <w:rPr>
-          <w:rFonts w:hint="eastAsia"/>
-        </w:rPr>
-        <w:t>空间</w:t>
-      </w:r>
-      <w:r>
-        <w:rPr>
-          <w:rFonts w:hint="eastAsia"/>
-        </w:rPr>
-        <w:t>是“可配置”的，即我们可以动态配置那些空间参与到空间联通关系分析，</w:t>
-      </w:r>
-      <w:r>
-        <w:rPr>
-          <w:rFonts w:hint="eastAsia"/>
-        </w:rPr>
-        <w:t>那些空间可以被“忽略”。</w:t>
-      </w:r>
-    </w:p>
-    <w:p>
-      <w:pPr>
-        <w:pStyle w:val="a0"/>
-        <w:numPr>
-          <w:ilvl w:val="1"/>
-          <w:numId w:val="5"/>
-        </w:numPr>
-        <w:ind w:firstLineChars="0"/>
-      </w:pPr>
-      <w:r>
-        <w:rPr>
-          <w:rFonts w:hint="eastAsia"/>
-        </w:rPr>
-        <w:t>存在一个特殊的空间-</w:t>
-      </w:r>
-      <w:r>
-        <w:rPr>
-          <w:rFonts w:hint="eastAsia"/>
-        </w:rPr>
-        <w:t>室外</w:t>
-      </w:r>
-      <w:r>
-        <w:rPr>
-          <w:rFonts w:hint="eastAsia"/>
-        </w:rPr>
-        <w:t>空间</w:t>
-      </w:r>
-    </w:p>
-    <w:p>
-      <w:pPr>
-        <w:pStyle w:val="a0"/>
-        <w:numPr>
-          <w:ilvl w:val="2"/>
-          <w:numId w:val="5"/>
-        </w:numPr>
-        <w:ind w:firstLineChars="0"/>
-      </w:pPr>
-      <w:r>
-        <w:rPr>
-          <w:rFonts w:hint="eastAsia"/>
-        </w:rPr>
-        <w:t>已经标识的空间可以是</w:t>
-      </w:r>
-      <w:r>
-        <w:rPr>
-          <w:rFonts w:hint="eastAsia"/>
-        </w:rPr>
-        <w:t>“室内”空间</w:t>
-      </w:r>
-      <w:r>
-        <w:rPr>
-          <w:rFonts w:hint="eastAsia"/>
-        </w:rPr>
-        <w:t>，有可以是“室外”空间</w:t>
-      </w:r>
-    </w:p>
-    <w:p>
-      <w:pPr>
-        <w:pStyle w:val="a0"/>
-        <w:numPr>
-          <w:ilvl w:val="2"/>
-          <w:numId w:val="5"/>
-        </w:numPr>
-        <w:ind w:firstLineChars="0"/>
-      </w:pPr>
-      <w:r>
-        <w:rPr>
-          <w:rFonts w:hint="eastAsia"/>
-        </w:rPr>
-        <w:t>已经标识的空间以外的空间即为“室外”</w:t>
-      </w:r>
-      <w:r>
-        <w:rPr>
-          <w:rFonts w:hint="eastAsia"/>
-        </w:rPr>
-        <w:t>空间</w:t>
-      </w:r>
-    </w:p>
-    <w:p>
-      <w:pPr>
-        <w:pStyle w:val="a0"/>
-        <w:numPr>
-          <w:ilvl w:val="1"/>
-          <w:numId w:val="5"/>
-        </w:numPr>
-        <w:ind w:firstLineChars="0"/>
-      </w:pPr>
-      <w:r>
-        <w:rPr>
-          <w:rFonts w:hint="eastAsia"/>
-        </w:rPr>
-        <w:t>空间可以带有属性。</w:t>
-      </w:r>
-      <w:r>
-        <w:rPr>
-          <w:rFonts w:hint="eastAsia"/>
-        </w:rPr>
-        <w:t>属性可以影响空间联通性分析。</w:t>
-      </w:r>
-    </w:p>
-    <w:p>
-      <w:pPr>
-        <w:pStyle w:val="a0"/>
-        <w:numPr>
-          <w:ilvl w:val="1"/>
-          <w:numId w:val="5"/>
-        </w:numPr>
-        <w:ind w:firstLineChars="0"/>
-      </w:pPr>
-      <w:r>
-        <w:rPr>
-          <w:rFonts w:hint="eastAsia"/>
-        </w:rPr>
-        <w:t>空间</w:t>
-      </w:r>
-      <w:r>
-        <w:rPr>
-          <w:rFonts w:hint="eastAsia"/>
-        </w:rPr>
-        <w:t>最常用的属性为：“</w:t>
-      </w:r>
-      <w:r>
-        <w:rPr>
-          <w:rFonts w:hint="eastAsia"/>
-        </w:rPr>
-        <w:t>/私有”</w:t>
-      </w:r>
-      <w:r>
-        <w:rPr>
-          <w:rFonts w:hint="eastAsia"/>
-        </w:rPr>
-        <w:t>：</w:t>
-      </w:r>
-    </w:p>
-    <w:p>
-      <w:pPr>
-        <w:pStyle w:val="a0"/>
-        <w:numPr>
-          <w:ilvl w:val="2"/>
-          <w:numId w:val="5"/>
-        </w:numPr>
-        <w:ind w:firstLineChars="0"/>
-      </w:pPr>
-      <w:r>
-        <w:rPr>
-          <w:rFonts w:hint="eastAsia"/>
-        </w:rPr>
-        <w:t>公有空间内的消火栓可以保护其他空间</w:t>
-      </w:r>
-    </w:p>
-    <w:p>
-      <w:pPr>
-        <w:pStyle w:val="a0"/>
-        <w:numPr>
-          <w:ilvl w:val="2"/>
-          <w:numId w:val="5"/>
-        </w:numPr>
-        <w:ind w:firstLineChars="0"/>
-      </w:pPr>
-      <w:r>
-        <w:rPr>
-          <w:rFonts w:hint="eastAsia"/>
-        </w:rPr>
-        <w:t>私有空间内的消火栓只能保护自己（包括子空间）</w:t>
-      </w:r>
-    </w:p>
-    <w:p>
-      <w:pPr>
-        <w:pStyle w:val="a0"/>
-        <w:numPr>
-          <w:ilvl w:val="1"/>
-          <w:numId w:val="5"/>
-        </w:numPr>
-        <w:ind w:firstLineChars="0"/>
-      </w:pPr>
-      <w:r>
-        <w:rPr>
-          <w:rFonts w:hint="eastAsia"/>
-        </w:rPr>
-        <w:t>空间另一个</w:t>
-      </w:r>
-      <w:r>
-        <w:rPr>
-          <w:rFonts w:hint="eastAsia"/>
-        </w:rPr>
-        <w:t>常用的属性为：“室内</w:t>
-      </w:r>
-      <w:r>
-        <w:rPr>
-          <w:rFonts w:hint="eastAsia"/>
-        </w:rPr>
-        <w:t>/</w:t>
-      </w:r>
-      <w:r>
-        <w:rPr>
-          <w:rFonts w:hint="eastAsia"/>
-        </w:rPr>
-        <w:t>室外</w:t>
-      </w:r>
-      <w:r>
-        <w:rPr>
-          <w:rFonts w:hint="eastAsia"/>
-        </w:rPr>
-        <w:t>”：</w:t>
-      </w:r>
-    </w:p>
-    <w:p>
-      <w:pPr>
-        <w:pStyle w:val="a0"/>
-        <w:numPr>
-          <w:ilvl w:val="2"/>
-          <w:numId w:val="5"/>
-        </w:numPr>
-        <w:ind w:firstLineChars="0"/>
-      </w:pPr>
-      <w:r>
-        <w:rPr>
-          <w:rFonts w:hint="eastAsia"/>
-        </w:rPr>
-        <w:t>室外空间一定是公共空间</w:t>
-      </w:r>
-    </w:p>
-    <w:p>
-      <w:pPr>
-        <w:pStyle w:val="a0"/>
-        <w:numPr>
-          <w:ilvl w:val="0"/>
-          <w:numId w:val="5"/>
-        </w:numPr>
-        <w:ind w:firstLineChars="0"/>
-      </w:pPr>
-      <w:r>
-        <w:rPr>
-          <w:rFonts w:hint="eastAsia"/>
-        </w:rPr>
-        <w:t>空间存在子空间的情况：</w:t>
-      </w:r>
-    </w:p>
-    <w:p>
-      <w:pPr>
-        <w:pStyle w:val="a0"/>
-        <w:numPr>
-          <w:ilvl w:val="1"/>
-          <w:numId w:val="5"/>
-        </w:numPr>
-        <w:ind w:firstLineChars="0"/>
-      </w:pPr>
-      <w:r>
-        <w:rPr>
-          <w:rFonts w:hint="eastAsia"/>
-        </w:rPr>
-        <w:t>子空间可能和</w:t>
-      </w:r>
-      <w:r>
-        <w:rPr>
-          <w:rFonts w:hint="eastAsia"/>
-        </w:rPr>
-        <w:t>父</w:t>
-      </w:r>
-      <w:r>
-        <w:rPr>
-          <w:rFonts w:hint="eastAsia"/>
-        </w:rPr>
-        <w:t>空间</w:t>
-      </w:r>
-      <w:r>
-        <w:rPr>
-          <w:rFonts w:hint="eastAsia"/>
-        </w:rPr>
-        <w:t>在边界处</w:t>
-      </w:r>
-      <w:r>
-        <w:rPr>
-          <w:rFonts w:hint="eastAsia"/>
-        </w:rPr>
-        <w:t>重叠</w:t>
-      </w:r>
-    </w:p>
-    <w:p>
-      <w:pPr>
-        <w:pStyle w:val="a0"/>
-        <w:numPr>
-          <w:ilvl w:val="1"/>
-          <w:numId w:val="5"/>
-        </w:numPr>
-        <w:ind w:firstLineChars="0"/>
-      </w:pPr>
-      <w:r>
-        <w:rPr>
-          <w:rFonts w:hint="eastAsia"/>
-        </w:rPr>
-        <w:t>子空间可能和其他子空间在边界处重叠</w:t>
-      </w:r>
-    </w:p>
-    <w:p>
-      <w:pPr>
-        <w:pStyle w:val="a0"/>
-        <w:numPr>
-          <w:ilvl w:val="1"/>
-          <w:numId w:val="5"/>
-        </w:numPr>
-        <w:ind w:firstLineChars="0"/>
-      </w:pPr>
-      <w:r>
-        <w:rPr>
-          <w:rFonts w:hint="eastAsia"/>
-        </w:rPr>
-        <w:t>子空间可能被认为是“障碍物”，也可以通过门和其父空间联通</w:t>
-      </w:r>
-    </w:p>
-    <w:p>
-      <w:pPr>
-        <w:pStyle w:val="a0"/>
-        <w:numPr>
-          <w:ilvl w:val="0"/>
-          <w:numId w:val="5"/>
-        </w:numPr>
-        <w:ind w:firstLineChars="0"/>
-        <w:rPr>
-          <w:color w:val="FF0000"/>
-        </w:rPr>
-      </w:pPr>
-      <w:r>
-        <w:rPr>
-          <w:rFonts w:hint="eastAsia"/>
-          <w:color w:val="FF0000"/>
-        </w:rPr>
-        <w:t>跨楼层空间的联通关系</w:t>
-      </w:r>
-    </w:p>
-    <w:p>
-      <w:pPr>
-        <w:pStyle w:val="a0"/>
-        <w:numPr>
-          <w:ilvl w:val="1"/>
-          <w:numId w:val="5"/>
-        </w:numPr>
-        <w:ind w:firstLineChars="0"/>
-        <w:rPr>
-          <w:color w:val="FF0000"/>
-        </w:rPr>
-      </w:pPr>
-      <w:r>
-        <w:rPr>
-          <w:rFonts w:hint="eastAsia"/>
-          <w:color w:val="FF0000"/>
-        </w:rPr>
-        <w:t>楼层和楼层之间的空间联通是通过空间内的一个“洞”</w:t>
-      </w:r>
-      <w:r>
-        <w:rPr>
-          <w:rFonts w:hint="eastAsia"/>
-          <w:color w:val="FF0000"/>
-        </w:rPr>
-        <w:t>联通的。</w:t>
-      </w:r>
-      <w:r>
-        <w:rPr>
-          <w:rFonts w:hint="eastAsia"/>
-          <w:color w:val="FF0000"/>
-        </w:rPr>
-        <w:t>即在某个楼层空间内有一个“洞”，</w:t>
-      </w:r>
-      <w:r>
-        <w:rPr>
-          <w:rFonts w:hint="eastAsia"/>
-          <w:color w:val="FF0000"/>
-        </w:rPr>
-        <w:t>在另外一个楼层空间内</w:t>
-      </w:r>
-      <w:r>
-        <w:rPr>
-          <w:rFonts w:hint="eastAsia"/>
-          <w:color w:val="FF0000"/>
-        </w:rPr>
-        <w:t>有一个与之匹配的“洞”。通过匹配的洞所在的楼层</w:t>
-      </w:r>
-      <w:r>
-        <w:rPr>
-          <w:rFonts w:hint="eastAsia"/>
-          <w:color w:val="FF0000"/>
-        </w:rPr>
-        <w:t>确定跨楼层的联通。</w:t>
-      </w:r>
-    </w:p>
-    <w:p>
-      <w:pPr>
-        <w:pStyle w:val="a0"/>
-        <w:numPr>
-          <w:ilvl w:val="1"/>
-          <w:numId w:val="5"/>
-        </w:numPr>
-        <w:ind w:firstLineChars="0"/>
-        <w:rPr>
-          <w:rFonts w:hint="eastAsia"/>
-          <w:color w:val="FF0000"/>
-        </w:rPr>
-      </w:pPr>
-      <w:r>
-        <w:rPr>
-          <w:rFonts w:hint="eastAsia"/>
-          <w:color w:val="FF0000"/>
-        </w:rPr>
-        <w:t>楼层与楼层之间的联通有距离</w:t>
-      </w:r>
-      <w:r>
-        <w:rPr>
-          <w:rFonts w:hint="eastAsia"/>
-          <w:color w:val="FF0000"/>
-        </w:rPr>
-        <w:t>损耗，在计算是需要减去跨楼层损耗</w:t>
-      </w:r>
-    </w:p>
-    <w:p>
-      <w:pPr>
-        <w:pStyle w:val="a0"/>
-        <w:numPr>
-          <w:ilvl w:val="0"/>
-          <w:numId w:val="5"/>
-        </w:numPr>
-        <w:ind w:firstLineChars="0"/>
-      </w:pPr>
-      <w:r>
-        <w:rPr>
-          <w:rFonts w:hint="eastAsia"/>
-        </w:rPr>
-        <w:t>建立空间的</w:t>
-      </w:r>
-      <w:r>
-        <w:rPr>
-          <w:rFonts w:hint="eastAsia"/>
-        </w:rPr>
-        <w:t>联通关系</w:t>
-      </w:r>
-      <w:r>
-        <w:rPr>
-          <w:rFonts w:hint="eastAsia"/>
-        </w:rPr>
-        <w:t>，考虑</w:t>
-      </w:r>
-      <w:r>
-        <w:rPr>
-          <w:rFonts w:hint="eastAsia"/>
-          <w:b/>
-          <w:color w:val="FF0000"/>
-        </w:rPr>
-        <w:t>门</w:t>
-      </w:r>
-      <w:r>
-        <w:rPr>
-          <w:rFonts w:hint="eastAsia"/>
-        </w:rPr>
-        <w:t>对联通关系的影响，不考虑</w:t>
-      </w:r>
-      <w:r>
-        <w:rPr>
-          <w:rFonts w:hint="eastAsia"/>
-          <w:b/>
-          <w:color w:val="FF0000"/>
-        </w:rPr>
-        <w:t>窗户</w:t>
-      </w:r>
-      <w:r>
-        <w:rPr>
-          <w:rFonts w:hint="eastAsia"/>
-        </w:rPr>
-        <w:t>对联通关系</w:t>
-      </w:r>
-      <w:r>
-        <w:rPr>
-          <w:rFonts w:hint="eastAsia"/>
-        </w:rPr>
-        <w:lastRenderedPageBreak/>
-        <w:t>的影响。</w:t>
-      </w:r>
-    </w:p>
-    <w:p>
-      <w:pPr>
-        <w:pStyle w:val="a0"/>
-        <w:numPr>
-          <w:ilvl w:val="1"/>
-          <w:numId w:val="5"/>
-        </w:numPr>
-        <w:ind w:firstLineChars="0"/>
-      </w:pPr>
-      <w:r>
-        <w:rPr>
-          <w:rFonts w:hint="eastAsia"/>
-        </w:rPr>
-        <w:t>门对联通性的影响是“可配置”的，即我们可以动态配置门的关闭状态，从而影响空间的联通关系</w:t>
-      </w:r>
-    </w:p>
-    <w:p>
-      <w:pPr>
-        <w:pStyle w:val="a0"/>
-        <w:numPr>
-          <w:ilvl w:val="0"/>
-          <w:numId w:val="5"/>
-        </w:numPr>
-        <w:ind w:firstLineChars="0"/>
-      </w:pPr>
-      <w:r>
-        <w:rPr>
-          <w:rFonts w:hint="eastAsia"/>
-        </w:rPr>
-        <w:t>柱子，可以在空间的轮廓线上，也可以在空间内部，</w:t>
-      </w:r>
-      <w:r>
-        <w:rPr>
-          <w:rFonts w:hint="eastAsia"/>
-        </w:rPr>
-        <w:t>都作为“</w:t>
-      </w:r>
-      <w:r>
-        <w:rPr>
-          <w:rFonts w:hint="eastAsia"/>
-        </w:rPr>
-        <w:t>阻碍物</w:t>
-      </w:r>
-      <w:r>
-        <w:rPr>
-          <w:rFonts w:hint="eastAsia"/>
-        </w:rPr>
-        <w:t>”来考虑</w:t>
-      </w:r>
-    </w:p>
-    <w:p>
-      <w:pPr>
-        <w:pStyle w:val="a0"/>
-        <w:numPr>
-          <w:ilvl w:val="1"/>
-          <w:numId w:val="5"/>
-        </w:numPr>
-        <w:ind w:firstLineChars="0"/>
-      </w:pPr>
-      <w:r>
-        <w:rPr>
-          <w:rFonts w:hint="eastAsia"/>
-        </w:rPr>
-        <w:t>柱子由</w:t>
-      </w:r>
-      <w:r>
-        <w:rPr>
-          <w:rFonts w:hint="eastAsia"/>
-        </w:rPr>
-        <w:t>封闭的多段线构成</w:t>
-      </w:r>
-    </w:p>
-    <w:p>
-      <w:pPr>
-        <w:pStyle w:val="a0"/>
-        <w:numPr>
-          <w:ilvl w:val="1"/>
-          <w:numId w:val="5"/>
-        </w:numPr>
-        <w:ind w:firstLineChars="0"/>
-      </w:pPr>
-      <w:r>
-        <w:rPr>
-          <w:rFonts w:hint="eastAsia"/>
-        </w:rPr>
-        <w:t>若柱子和轮廓线重叠，</w:t>
-      </w:r>
-      <w:r>
-        <w:rPr>
-          <w:rFonts w:hint="eastAsia"/>
-        </w:rPr>
-        <w:t>则需要考虑柱子对空间轮廓线的影响</w:t>
-      </w:r>
-    </w:p>
-    <w:p>
-      <w:pPr>
-        <w:pStyle w:val="a0"/>
-        <w:numPr>
-          <w:ilvl w:val="0"/>
-          <w:numId w:val="5"/>
-        </w:numPr>
-        <w:ind w:firstLineChars="0"/>
-      </w:pPr>
-      <w:r>
-        <w:rPr>
-          <w:rFonts w:hint="eastAsia"/>
-        </w:rPr>
-        <w:t>墙/剪力墙，可以在空间的轮廓线上，也可以在空间内部，</w:t>
-      </w:r>
-      <w:r>
-        <w:rPr>
-          <w:rFonts w:hint="eastAsia"/>
-        </w:rPr>
-        <w:t>都作为</w:t>
-      </w:r>
-      <w:r>
-        <w:t>”</w:t>
-      </w:r>
-      <w:r>
-        <w:rPr>
-          <w:rFonts w:hint="eastAsia"/>
-        </w:rPr>
-        <w:t>阻碍物</w:t>
-      </w:r>
-      <w:r>
-        <w:t>”</w:t>
-      </w:r>
-      <w:r>
-        <w:rPr>
-          <w:rFonts w:hint="eastAsia"/>
-        </w:rPr>
-        <w:t>来考虑</w:t>
-      </w:r>
-    </w:p>
-    <w:p>
-      <w:pPr>
-        <w:pStyle w:val="a0"/>
-        <w:numPr>
-          <w:ilvl w:val="1"/>
-          <w:numId w:val="5"/>
-        </w:numPr>
-        <w:ind w:firstLineChars="0"/>
-      </w:pPr>
-      <w:r>
-        <w:rPr>
-          <w:rFonts w:hint="eastAsia"/>
-        </w:rPr>
-        <w:t>墙由封闭的多段线构成</w:t>
-      </w:r>
-    </w:p>
-    <w:p>
-      <w:pPr>
-        <w:pStyle w:val="a0"/>
-        <w:numPr>
-          <w:ilvl w:val="1"/>
-          <w:numId w:val="5"/>
-        </w:numPr>
-        <w:ind w:firstLineChars="0"/>
-      </w:pPr>
-      <w:r>
-        <w:rPr>
-          <w:rFonts w:hint="eastAsia"/>
-        </w:rPr>
-        <w:t>若墙和轮廓线重叠，则需要考虑墙对空间轮廓线的影响</w:t>
-      </w:r>
-    </w:p>
-    <w:p>
-      <w:pPr>
-        <w:pStyle w:val="2"/>
-      </w:pPr>
-      <w:r>
-        <w:rPr>
-          <w:rFonts w:hint="eastAsia"/>
-        </w:rPr>
-        <w:t>算法</w:t>
-      </w:r>
-      <w:r>
-        <w:rPr>
-          <w:rFonts w:hint="eastAsia"/>
-        </w:rPr>
-        <w:t>实现</w:t>
-      </w:r>
-    </w:p>
-    <w:p>
-      <w:pPr>
-        <w:pStyle w:val="a0"/>
-        <w:numPr>
-          <w:ilvl w:val="1"/>
-          <w:numId w:val="1"/>
-        </w:numPr>
-        <w:ind w:firstLineChars="0"/>
-      </w:pPr>
-      <w:r>
-        <w:rPr>
-          <w:rFonts w:hint="eastAsia"/>
-        </w:rPr>
-        <w:t>消火栓的保护范围包含水龙带和水龙带末端喷水共两部分</w:t>
-      </w:r>
-    </w:p>
-    <w:p>
-      <w:pPr>
-        <w:pStyle w:val="a0"/>
-        <w:numPr>
-          <w:ilvl w:val="2"/>
-          <w:numId w:val="1"/>
-        </w:numPr>
-        <w:ind w:firstLineChars="0"/>
-      </w:pPr>
-      <w:r>
-        <w:rPr>
-          <w:rFonts w:hint="eastAsia"/>
-        </w:rPr>
-        <w:t>已知</w:t>
-      </w:r>
-      <w:r>
-        <w:rPr>
-          <w:rFonts w:hint="eastAsia"/>
-        </w:rPr>
-        <w:t>水龙带可以行走的最大长度（在界面由用户指定）</w:t>
-      </w:r>
-    </w:p>
-    <w:p>
-      <w:pPr>
-        <w:pStyle w:val="a0"/>
-        <w:numPr>
-          <w:ilvl w:val="2"/>
-          <w:numId w:val="1"/>
-        </w:numPr>
-        <w:ind w:firstLineChars="0"/>
-      </w:pPr>
-      <w:r>
-        <w:rPr>
-          <w:rFonts w:hint="eastAsia"/>
-        </w:rPr>
-        <w:t>已知</w:t>
-      </w:r>
-      <w:r>
-        <w:rPr>
-          <w:rFonts w:hint="eastAsia"/>
-        </w:rPr>
-        <w:t>水柱在平面上喷射的最远距离（在界面由用户指定）</w:t>
-      </w:r>
-    </w:p>
-    <w:p>
-      <w:pPr>
-        <w:pStyle w:val="a0"/>
-        <w:numPr>
-          <w:ilvl w:val="1"/>
-          <w:numId w:val="1"/>
-        </w:numPr>
-        <w:ind w:firstLineChars="0"/>
-      </w:pPr>
-      <w:r>
-        <w:rPr>
-          <w:rFonts w:hint="eastAsia"/>
-        </w:rPr>
-        <w:t>水龙带可覆盖的范围应模拟人按照最短方式的真实步行确定。</w:t>
-      </w:r>
-    </w:p>
-    <w:p>
-      <w:pPr>
-        <w:pStyle w:val="a0"/>
-        <w:numPr>
-          <w:ilvl w:val="1"/>
-          <w:numId w:val="1"/>
-        </w:numPr>
-        <w:ind w:firstLineChars="0"/>
-      </w:pPr>
-      <w:r>
-        <w:rPr>
-          <w:rFonts w:hint="eastAsia"/>
-        </w:rPr>
-        <w:t>两个空间之间的门的中心点视为通路，门的厚度不可忽略</w:t>
-      </w:r>
-    </w:p>
-    <w:p>
-      <w:pPr>
-        <w:pStyle w:val="a0"/>
-        <w:numPr>
-          <w:ilvl w:val="1"/>
-          <w:numId w:val="1"/>
-        </w:numPr>
-        <w:ind w:firstLineChars="0"/>
+        <w:rPr>
+          <w:rFonts w:hint="eastAsia"/>
+        </w:rPr>
       </w:pPr>
       <w:r>
         <w:rPr>
@@ -1602,126 +1585,126 @@
           <w:rFonts w:hint="eastAsia"/>
           <w:szCs w:val="24"/>
         </w:rPr>
+        <w:t>40</w:t>
+      </w:r>
+      <w:r>
+        <w:rPr>
+          <w:szCs w:val="24"/>
+        </w:rPr>
+        <w:t>000</w:t>
+      </w:r>
+      <w:r>
+        <w:rPr>
+          <w:rFonts w:hint="eastAsia"/>
+          <w:szCs w:val="24"/>
+        </w:rPr>
+        <w:t>㎡的空间</w:t>
+      </w:r>
+      <w:r>
+        <w:rPr>
+          <w:rFonts w:hint="eastAsia"/>
+          <w:szCs w:val="24"/>
+        </w:rPr>
+        <w:t>约1</w:t>
+      </w:r>
+      <w:r>
+        <w:rPr>
+          <w:szCs w:val="24"/>
+        </w:rPr>
+        <w:t>0</w:t>
+      </w:r>
+      <w:r>
+        <w:rPr>
+          <w:rFonts w:hint="eastAsia"/>
+          <w:szCs w:val="24"/>
+        </w:rPr>
+        <w:t>个左右防火分区，包含4</w:t>
+      </w:r>
+      <w:r>
+        <w:rPr>
+          <w:szCs w:val="24"/>
+        </w:rPr>
+        <w:t>0</w:t>
+      </w:r>
+      <w:r>
+        <w:rPr>
+          <w:rFonts w:hint="eastAsia"/>
+          <w:szCs w:val="24"/>
+        </w:rPr>
+        <w:t>个空间。</w:t>
+      </w:r>
+      <w:r>
+        <w:rPr>
+          <w:rFonts w:hint="eastAsia"/>
+          <w:szCs w:val="24"/>
+        </w:rPr>
+        <w:t>空间内布置了</w:t>
+      </w:r>
+      <w:r>
+        <w:rPr>
+          <w:rFonts w:hint="eastAsia"/>
+          <w:szCs w:val="24"/>
+        </w:rPr>
+        <w:t>5</w:t>
+      </w:r>
+      <w:r>
+        <w:rPr>
+          <w:szCs w:val="24"/>
+        </w:rPr>
+        <w:t>0</w:t>
+      </w:r>
+      <w:r>
+        <w:rPr>
+          <w:rFonts w:hint="eastAsia"/>
+          <w:szCs w:val="24"/>
+        </w:rPr>
+        <w:t>-</w:t>
+      </w:r>
+      <w:r>
+        <w:rPr>
+          <w:szCs w:val="24"/>
+        </w:rPr>
+        <w:t>60</w:t>
+      </w:r>
+      <w:r>
+        <w:rPr>
+          <w:rFonts w:hint="eastAsia"/>
+          <w:szCs w:val="24"/>
+        </w:rPr>
+        <w:t>个消火栓。要求</w:t>
+      </w:r>
+      <w:r>
+        <w:rPr>
+          <w:rFonts w:hint="eastAsia"/>
+          <w:szCs w:val="24"/>
+        </w:rPr>
+        <w:t>校核算法本身</w:t>
+      </w:r>
+      <w:r>
+        <w:rPr>
+          <w:rFonts w:hint="eastAsia"/>
+          <w:szCs w:val="24"/>
+        </w:rPr>
+        <w:t>耗时不超过5秒。</w:t>
+      </w:r>
+    </w:p>
+    <w:p>
+      <w:pPr>
+        <w:pStyle w:val="1"/>
+      </w:pPr>
+      <w:r>
+        <w:rPr>
+          <w:rFonts w:hint="eastAsia"/>
+        </w:rPr>
+        <w:t>合作方式</w:t>
+      </w:r>
+    </w:p>
+    <w:p>
+      <w:r>
+        <w:rPr>
+          <w:rFonts w:hint="eastAsia"/>
+        </w:rPr>
         <w:lastRenderedPageBreak/>
-        <w:t>40</w:t>
-      </w:r>
-      <w:r>
-        <w:rPr>
-          <w:szCs w:val="24"/>
-        </w:rPr>
-        <w:t>000</w:t>
-      </w:r>
-      <w:r>
-        <w:rPr>
-          <w:rFonts w:hint="eastAsia"/>
-          <w:szCs w:val="24"/>
-        </w:rPr>
-        <w:t>㎡的空间</w:t>
-      </w:r>
-      <w:r>
-        <w:rPr>
-          <w:rFonts w:hint="eastAsia"/>
-          <w:szCs w:val="24"/>
-        </w:rPr>
-        <w:t>约1</w:t>
-      </w:r>
-      <w:r>
-        <w:rPr>
-          <w:szCs w:val="24"/>
-        </w:rPr>
-        <w:t>0</w:t>
-      </w:r>
-      <w:r>
-        <w:rPr>
-          <w:rFonts w:hint="eastAsia"/>
-          <w:szCs w:val="24"/>
-        </w:rPr>
-        <w:t>个左右防火分区，包含4</w:t>
-      </w:r>
-      <w:r>
-        <w:rPr>
-          <w:szCs w:val="24"/>
-        </w:rPr>
-        <w:t>0</w:t>
-      </w:r>
-      <w:r>
-        <w:rPr>
-          <w:rFonts w:hint="eastAsia"/>
-          <w:szCs w:val="24"/>
-        </w:rPr>
-        <w:t>个空间。</w:t>
-      </w:r>
-      <w:r>
-        <w:rPr>
-          <w:rFonts w:hint="eastAsia"/>
-          <w:szCs w:val="24"/>
-        </w:rPr>
-        <w:t>空间内布置了</w:t>
-      </w:r>
-      <w:r>
-        <w:rPr>
-          <w:rFonts w:hint="eastAsia"/>
-          <w:szCs w:val="24"/>
-        </w:rPr>
-        <w:t>5</w:t>
-      </w:r>
-      <w:r>
-        <w:rPr>
-          <w:szCs w:val="24"/>
-        </w:rPr>
-        <w:t>0</w:t>
-      </w:r>
-      <w:r>
-        <w:rPr>
-          <w:rFonts w:hint="eastAsia"/>
-          <w:szCs w:val="24"/>
-        </w:rPr>
-        <w:t>-</w:t>
-      </w:r>
-      <w:r>
-        <w:rPr>
-          <w:szCs w:val="24"/>
-        </w:rPr>
-        <w:t>60</w:t>
-      </w:r>
-      <w:r>
-        <w:rPr>
-          <w:rFonts w:hint="eastAsia"/>
-          <w:szCs w:val="24"/>
-        </w:rPr>
-        <w:t>个消火栓。要求</w:t>
-      </w:r>
-      <w:r>
-        <w:rPr>
-          <w:rFonts w:hint="eastAsia"/>
-          <w:szCs w:val="24"/>
-        </w:rPr>
-        <w:t>校核算法本身</w:t>
-      </w:r>
-      <w:r>
-        <w:rPr>
-          <w:rFonts w:hint="eastAsia"/>
-          <w:szCs w:val="24"/>
-        </w:rPr>
-        <w:t>耗时不超过5秒。</w:t>
-      </w:r>
-    </w:p>
-    <w:p>
-      <w:pPr>
-        <w:pStyle w:val="1"/>
-      </w:pPr>
-      <w:r>
-        <w:rPr>
-          <w:rFonts w:hint="eastAsia"/>
-        </w:rPr>
-        <w:t>合作方式</w:t>
-      </w:r>
-    </w:p>
-    <w:p>
-      <w:r>
-        <w:rPr>
-          <w:rFonts w:hint="eastAsia"/>
-        </w:rPr>
         <w:t>采用两个团队合作分工的方式，共同完成这个项目：</w:t>
       </w:r>
     </w:p>
@@ -2262,7 +2245,7 @@
         <w:ind w:left="1680" w:hanging="420"/>
       </w:pPr>
     </w:lvl>
-    <w:lvl w:ilvl="3" w:tplc="0409000F" w:tentative="1">
+    <w:lvl w:ilvl="3" w:tplc="0409000F">
       <w:start w:val="1"/>
       <w:numFmt w:val="decimal"/>
       <w:lvlText w:val="%4."/>

</xml_diff>